<commit_message>
Writing the Article for May 12, 2025
</commit_message>
<xml_diff>
--- a/Articles/2025/1-Blender-Continued/2-Edit-Mode/1-The-Menus/1-The-Tools-Menu/12-The-Shear-Tool/The Shear Tool.docx
+++ b/Articles/2025/1-Blender-Continued/2-Edit-Mode/1-The-Menus/1-The-Tools-Menu/12-The-Shear-Tool/The Shear Tool.docx
@@ -12,6 +12,12 @@
     </w:p>
     <w:sdt>
       <w:sdtPr>
+        <w:rPr>
+          <w:rFonts w:asciiTheme="minorHAnsi" w:eastAsiaTheme="minorHAnsi" w:hAnsiTheme="minorHAnsi" w:cstheme="minorBidi"/>
+          <w:color w:val="auto"/>
+          <w:sz w:val="22"/>
+          <w:szCs w:val="22"/>
+        </w:rPr>
         <w:id w:val="1643781797"/>
         <w:docPartObj>
           <w:docPartGallery w:val="Table of Contents"/>
@@ -20,13 +26,9 @@
       </w:sdtPr>
       <w:sdtEndPr>
         <w:rPr>
-          <w:rFonts w:asciiTheme="minorHAnsi" w:eastAsiaTheme="minorHAnsi" w:hAnsiTheme="minorHAnsi" w:cstheme="minorBidi"/>
           <w:b/>
           <w:bCs/>
           <w:noProof/>
-          <w:color w:val="auto"/>
-          <w:sz w:val="22"/>
-          <w:szCs w:val="22"/>
         </w:rPr>
       </w:sdtEndPr>
       <w:sdtContent>
@@ -409,7 +411,31 @@
         <w:t>Shear Tool</w:t>
       </w:r>
       <w:r>
-        <w:t xml:space="preserve"> is actually a very simple tool, that can be extremely helpful while modeling. That is because is will take a flat face and simply tilt it. Now when you extrude, you are no longer going straight out, but instead moving in the direction, which you are able to set for it. This can be amazing, especially when it comes to the intricate twists and turns that you will be trying to work with, while constructing a few pipes.</w:t>
+        <w:t xml:space="preserve"> is actually a very simple tool, that can be extremely helpful while modeling. That is because is will take a flat face and simply tilt it. Now when you extrude, you are no longer going straight out, but instead </w:t>
+      </w:r>
+      <w:r>
+        <w:t xml:space="preserve">starting from and </w:t>
+      </w:r>
+      <w:r>
+        <w:t xml:space="preserve">moving in the direction, which you are able to set for it. This can be </w:t>
+      </w:r>
+      <w:r>
+        <w:t>work quite well</w:t>
+      </w:r>
+      <w:r>
+        <w:t xml:space="preserve">, especially when it comes to </w:t>
+      </w:r>
+      <w:r>
+        <w:t xml:space="preserve">some of </w:t>
+      </w:r>
+      <w:r>
+        <w:t xml:space="preserve">the intricate twists and turns that you will be trying to work with, while constructing </w:t>
+      </w:r>
+      <w:r>
+        <w:t>something like</w:t>
+      </w:r>
+      <w:r>
+        <w:t xml:space="preserve"> pipes.</w:t>
       </w:r>
     </w:p>
     <w:p>
@@ -483,11 +509,49 @@
         <w:t>Let’s start out by getting rid of the default cube, and instead adding cylinder. This way we can demonstrate this usefulness while building a piping system in 3D.</w:t>
       </w:r>
       <w:r>
-        <w:t xml:space="preserve"> Go into Edit mode, and then select the top face of this cylinder.</w:t>
-      </w:r>
-    </w:p>
-    <w:p>
-      <w:r>
+        <w:t xml:space="preserve"> </w:t>
+      </w:r>
+      <w:r>
+        <w:t>Take this new cylinder, that you just added, and bring it</w:t>
+      </w:r>
+      <w:r>
+        <w:t xml:space="preserve"> into </w:t>
+      </w:r>
+      <w:r>
+        <w:rPr>
+          <w:rStyle w:val="BlueBoldenChar"/>
+          <w:rFonts w:eastAsiaTheme="minorHAnsi"/>
+        </w:rPr>
+        <w:t>Edit</w:t>
+      </w:r>
+      <w:r>
+        <w:t xml:space="preserve"> mode, and then </w:t>
+      </w:r>
+      <w:r>
+        <w:rPr>
+          <w:rStyle w:val="BoldMaroonListChar"/>
+        </w:rPr>
+        <w:t>select</w:t>
+      </w:r>
+      <w:r>
+        <w:t xml:space="preserve"> the </w:t>
+      </w:r>
+      <w:r>
+        <w:rPr>
+          <w:rStyle w:val="BlueBoldenChar"/>
+          <w:rFonts w:eastAsiaTheme="minorHAnsi"/>
+        </w:rPr>
+        <w:t>top face</w:t>
+      </w:r>
+      <w:r>
+        <w:t xml:space="preserve"> of this cylinder.</w:t>
+      </w:r>
+    </w:p>
+    <w:p>
+      <w:r>
+        <w:rPr>
+          <w:noProof/>
+        </w:rPr>
         <w:drawing>
           <wp:inline distT="0" distB="0" distL="0" distR="0" wp14:anchorId="6CEA40B6" wp14:editId="71C16CD7">
             <wp:extent cx="4239217" cy="2172003"/>
@@ -528,7 +592,10 @@
     <w:p/>
     <w:p>
       <w:r>
-        <w:t xml:space="preserve">Go into </w:t>
+        <w:t>Next, go</w:t>
+      </w:r>
+      <w:r>
+        <w:t xml:space="preserve"> into </w:t>
       </w:r>
       <w:r>
         <w:rPr>
@@ -538,7 +605,13 @@
         <w:t>Right Orthographic</w:t>
       </w:r>
       <w:r>
-        <w:t xml:space="preserve"> view. Number </w:t>
+        <w:t xml:space="preserve"> view. </w:t>
+      </w:r>
+      <w:r>
+        <w:t>By typing the n</w:t>
+      </w:r>
+      <w:r>
+        <w:t xml:space="preserve">umber </w:t>
       </w:r>
       <w:r>
         <w:rPr>
@@ -553,6 +626,9 @@
     </w:p>
     <w:p>
       <w:r>
+        <w:rPr>
+          <w:noProof/>
+        </w:rPr>
         <w:drawing>
           <wp:inline distT="0" distB="0" distL="0" distR="0" wp14:anchorId="74B79927" wp14:editId="30B33975">
             <wp:extent cx="2762250" cy="2947947"/>
@@ -663,11 +739,36 @@
     </w:p>
     <w:p>
       <w:r>
-        <w:t>You will notice these strange, colored rectangular knobs on the Shear gizmo in the viewport</w:t>
-      </w:r>
-    </w:p>
-    <w:p>
-      <w:r>
+        <w:t xml:space="preserve">You will notice these strange, colored rectangular knobs on the </w:t>
+      </w:r>
+      <w:r>
+        <w:rPr>
+          <w:rStyle w:val="BlueBoldenChar"/>
+          <w:rFonts w:eastAsiaTheme="minorHAnsi"/>
+        </w:rPr>
+        <w:t>Shear</w:t>
+      </w:r>
+      <w:r>
+        <w:t xml:space="preserve"> gizmo</w:t>
+      </w:r>
+      <w:r>
+        <w:t>, when you look</w:t>
+      </w:r>
+      <w:r>
+        <w:t xml:space="preserve"> in</w:t>
+      </w:r>
+      <w:r>
+        <w:t>to</w:t>
+      </w:r>
+      <w:r>
+        <w:t xml:space="preserve"> the viewport</w:t>
+      </w:r>
+    </w:p>
+    <w:p>
+      <w:r>
+        <w:rPr>
+          <w:noProof/>
+        </w:rPr>
         <w:drawing>
           <wp:inline distT="0" distB="0" distL="0" distR="0" wp14:anchorId="5D1F1D71" wp14:editId="59F4C19F">
             <wp:extent cx="3743960" cy="3224867"/>
@@ -707,11 +808,24 @@
     </w:p>
     <w:p>
       <w:r>
-        <w:t>Each of those colored knobs, will represent a different axis, in which you can move the face around to achieve the look you want. If you move the red top knob at the top, it really won’t do anything.</w:t>
-      </w:r>
-    </w:p>
-    <w:p>
-      <w:r>
+        <w:t xml:space="preserve">Each of those colored knobs, will represent a different axis, in which you can move the face around to achieve the look you want. If you move the </w:t>
+      </w:r>
+      <w:r>
+        <w:rPr>
+          <w:rStyle w:val="BlueBoldenChar"/>
+          <w:rFonts w:eastAsiaTheme="minorHAnsi"/>
+        </w:rPr>
+        <w:t>red</w:t>
+      </w:r>
+      <w:r>
+        <w:t xml:space="preserve"> knob at the top, it really won’t do anything.</w:t>
+      </w:r>
+    </w:p>
+    <w:p>
+      <w:r>
+        <w:rPr>
+          <w:noProof/>
+        </w:rPr>
         <w:drawing>
           <wp:inline distT="0" distB="0" distL="0" distR="0" wp14:anchorId="46B9902F" wp14:editId="57DD477F">
             <wp:extent cx="1933845" cy="1848108"/>
@@ -751,11 +865,24 @@
     </w:p>
     <w:p>
       <w:r>
-        <w:t>If you move the front green knob, it will twist the cylinder around, like this.</w:t>
-      </w:r>
-    </w:p>
-    <w:p>
-      <w:r>
+        <w:t xml:space="preserve">If you move the front </w:t>
+      </w:r>
+      <w:r>
+        <w:rPr>
+          <w:rStyle w:val="BlueBoldenChar"/>
+          <w:rFonts w:eastAsiaTheme="minorHAnsi"/>
+        </w:rPr>
+        <w:t>green</w:t>
+      </w:r>
+      <w:r>
+        <w:t xml:space="preserve"> knob, it will twist the cylinder around, like this.</w:t>
+      </w:r>
+    </w:p>
+    <w:p>
+      <w:r>
+        <w:rPr>
+          <w:noProof/>
+        </w:rPr>
         <w:lastRenderedPageBreak/>
         <w:drawing>
           <wp:inline distT="0" distB="0" distL="0" distR="0" wp14:anchorId="4E519019" wp14:editId="5CA03CC3">
@@ -797,11 +924,46 @@
     <w:p/>
     <w:p>
       <w:r>
-        <w:t>It is actually the red knob, at the right that we want to work with to make the object shear correctly. We can undo that twist by using the ctrl-Z and then try moving the maroon stick instead.</w:t>
-      </w:r>
-    </w:p>
-    <w:p>
-      <w:r>
+        <w:t xml:space="preserve">It is actually the </w:t>
+      </w:r>
+      <w:r>
+        <w:t>maroon</w:t>
+      </w:r>
+      <w:r>
+        <w:t xml:space="preserve"> knob, at the right that we want to work with to make the object shear correctly. We can undo that twist by using the </w:t>
+      </w:r>
+      <w:r>
+        <w:rPr>
+          <w:rStyle w:val="BlueBoldenChar"/>
+          <w:rFonts w:eastAsiaTheme="minorHAnsi"/>
+        </w:rPr>
+        <w:t>ctrl-Z</w:t>
+      </w:r>
+      <w:r>
+        <w:t xml:space="preserve"> and then try moving th</w:t>
+      </w:r>
+      <w:r>
+        <w:t>at</w:t>
+      </w:r>
+      <w:r>
+        <w:t xml:space="preserve"> </w:t>
+      </w:r>
+      <w:r>
+        <w:rPr>
+          <w:rStyle w:val="BlueBoldenChar"/>
+          <w:rFonts w:eastAsiaTheme="minorHAnsi"/>
+        </w:rPr>
+        <w:t>maroon</w:t>
+      </w:r>
+      <w:r>
+        <w:t xml:space="preserve"> stick instead.</w:t>
+      </w:r>
+    </w:p>
+    <w:p>
+      <w:r>
+        <w:rPr>
+          <w:noProof/>
+        </w:rPr>
         <w:drawing>
           <wp:inline distT="0" distB="0" distL="0" distR="0" wp14:anchorId="4B570EC2" wp14:editId="65DDF5CE">
             <wp:extent cx="3124636" cy="3620005"/>
@@ -862,7 +1024,13 @@
         <w:t>Offset</w:t>
       </w:r>
       <w:r>
-        <w:t xml:space="preserve"> amount to change this tilt.</w:t>
+        <w:t xml:space="preserve"> amount to change</w:t>
+      </w:r>
+      <w:r>
+        <w:t xml:space="preserve"> the amount of</w:t>
+      </w:r>
+      <w:r>
+        <w:t xml:space="preserve"> this tilt.</w:t>
       </w:r>
     </w:p>
     <w:p>
@@ -977,6 +1145,9 @@
         </mc:AlternateContent>
       </w:r>
       <w:r>
+        <w:rPr>
+          <w:noProof/>
+        </w:rPr>
         <w:drawing>
           <wp:inline distT="0" distB="0" distL="0" distR="0" wp14:anchorId="648BB266" wp14:editId="62939FD1">
             <wp:extent cx="3562350" cy="4093953"/>
@@ -1017,11 +1188,23 @@
     <w:p/>
     <w:p>
       <w:r>
-        <w:t>Notice that using the tool has elongated that top face just a bit</w:t>
-      </w:r>
-    </w:p>
-    <w:p>
-      <w:r>
+        <w:t>Notice that using the tool</w:t>
+      </w:r>
+      <w:r>
+        <w:t>, that it</w:t>
+      </w:r>
+      <w:r>
+        <w:t xml:space="preserve"> has elongated that top face just a bit</w:t>
+      </w:r>
+      <w:r>
+        <w:t>.</w:t>
+      </w:r>
+    </w:p>
+    <w:p>
+      <w:r>
+        <w:rPr>
+          <w:noProof/>
+        </w:rPr>
         <w:drawing>
           <wp:inline distT="0" distB="0" distL="0" distR="0" wp14:anchorId="21688EB0" wp14:editId="4336C968">
             <wp:extent cx="3419952" cy="2705478"/>
@@ -1077,6 +1260,9 @@
     </w:p>
     <w:p>
       <w:r>
+        <w:rPr>
+          <w:noProof/>
+        </w:rPr>
         <w:drawing>
           <wp:inline distT="0" distB="0" distL="0" distR="0" wp14:anchorId="664D6E5E" wp14:editId="69FF2FF2">
             <wp:extent cx="2762250" cy="2853456"/>
@@ -1116,11 +1302,24 @@
     </w:p>
     <w:p>
       <w:r>
-        <w:t>Shear it again</w:t>
-      </w:r>
-    </w:p>
-    <w:p>
-      <w:r>
+        <w:t xml:space="preserve">Grab the </w:t>
+      </w:r>
+      <w:r>
+        <w:rPr>
+          <w:rStyle w:val="BlueBoldenChar"/>
+          <w:rFonts w:eastAsiaTheme="minorHAnsi"/>
+        </w:rPr>
+        <w:t>Shear</w:t>
+      </w:r>
+      <w:r>
+        <w:t xml:space="preserve"> tool again to change the tilt on this new top face. </w:t>
+      </w:r>
+    </w:p>
+    <w:p>
+      <w:r>
+        <w:rPr>
+          <w:noProof/>
+        </w:rPr>
         <w:drawing>
           <wp:inline distT="0" distB="0" distL="0" distR="0" wp14:anchorId="5904EA1B" wp14:editId="2C95E374">
             <wp:extent cx="3105583" cy="3458058"/>
@@ -1162,17 +1361,32 @@
       <w:r>
         <w:t xml:space="preserve">And </w:t>
       </w:r>
-      <w:proofErr w:type="gramStart"/>
-      <w:r>
-        <w:t>Extrude</w:t>
-      </w:r>
-      <w:proofErr w:type="gramEnd"/>
-      <w:r>
-        <w:t xml:space="preserve"> it again</w:t>
-      </w:r>
-    </w:p>
-    <w:p>
-      <w:r>
+      <w:r>
+        <w:t xml:space="preserve">then use the </w:t>
+      </w:r>
+      <w:r>
+        <w:rPr>
+          <w:rStyle w:val="BlueBoldenChar"/>
+          <w:rFonts w:eastAsiaTheme="minorHAnsi"/>
+        </w:rPr>
+        <w:t>e</w:t>
+      </w:r>
+      <w:r>
+        <w:rPr>
+          <w:rStyle w:val="BlueBoldenChar"/>
+          <w:rFonts w:eastAsiaTheme="minorHAnsi"/>
+        </w:rPr>
+        <w:t xml:space="preserve">xtrude </w:t>
+      </w:r>
+      <w:r>
+        <w:t>tool again to advance the length of this piping.</w:t>
+      </w:r>
+    </w:p>
+    <w:p>
+      <w:r>
+        <w:rPr>
+          <w:noProof/>
+        </w:rPr>
         <w:lastRenderedPageBreak/>
         <w:drawing>
           <wp:inline distT="0" distB="0" distL="0" distR="0" wp14:anchorId="43F87086" wp14:editId="2D01B06E">
@@ -1213,11 +1427,36 @@
     </w:p>
     <w:p>
       <w:r>
-        <w:t>You can try and get a bit of a more uniform shape by using the scale tool. Alt-select that edge to select entire loop, and scale it down a bit.</w:t>
-      </w:r>
-    </w:p>
-    <w:p>
-      <w:r>
+        <w:t>You can try and get a bit of a more uniform shape</w:t>
+      </w:r>
+      <w:r>
+        <w:t>,</w:t>
+      </w:r>
+      <w:r>
+        <w:t xml:space="preserve"> by using the </w:t>
+      </w:r>
+      <w:r>
+        <w:rPr>
+          <w:rStyle w:val="BlueBoldenChar"/>
+          <w:rFonts w:eastAsiaTheme="minorHAnsi"/>
+        </w:rPr>
+        <w:t>scale</w:t>
+      </w:r>
+      <w:r>
+        <w:t xml:space="preserve"> tool</w:t>
+      </w:r>
+      <w:r>
+        <w:t xml:space="preserve"> at its bend points</w:t>
+      </w:r>
+      <w:r>
+        <w:t>. Alt-select that edge to select entire loop, and scale it down a bit.</w:t>
+      </w:r>
+    </w:p>
+    <w:p>
+      <w:r>
+        <w:rPr>
+          <w:noProof/>
+        </w:rPr>
         <w:drawing>
           <wp:inline distT="0" distB="0" distL="0" distR="0" wp14:anchorId="594867A6" wp14:editId="49BD3C5F">
             <wp:extent cx="5439534" cy="2448267"/>
@@ -1273,11 +1512,20 @@
     </w:p>
     <w:p>
       <w:r>
-        <w:t>If you had added the extra mesh objects to the Blender program, you may have an easier time of creating these pipes then just using this tool and trying to build things from scratch.</w:t>
-      </w:r>
-    </w:p>
-    <w:p>
-      <w:r>
+        <w:t>If you had added the extra mesh objects to the Blender program, you may have an easier time of creating these pipes then just using this tool</w:t>
+      </w:r>
+      <w:r>
+        <w:t>,</w:t>
+      </w:r>
+      <w:r>
+        <w:t xml:space="preserve"> and trying to build things from scratch.</w:t>
+      </w:r>
+    </w:p>
+    <w:p>
+      <w:r>
+        <w:rPr>
+          <w:noProof/>
+        </w:rPr>
         <w:lastRenderedPageBreak/>
         <w:drawing>
           <wp:inline distT="0" distB="0" distL="0" distR="0" wp14:anchorId="4CC71501" wp14:editId="0C7DB2BD">
@@ -1320,6 +1568,9 @@
     <w:p/>
     <w:p>
       <w:r>
+        <w:rPr>
+          <w:noProof/>
+        </w:rPr>
         <w:drawing>
           <wp:inline distT="0" distB="0" distL="0" distR="0" wp14:anchorId="4563CF1C" wp14:editId="5CA1C703">
             <wp:extent cx="5943600" cy="3208655"/>
@@ -1370,11 +1621,38 @@
     </w:p>
     <w:p>
       <w:r>
+        <w:t>Ok, so let’s now take a look at this second tool,</w:t>
+      </w:r>
+      <w:r>
+        <w:t xml:space="preserve"> the </w:t>
+      </w:r>
+      <w:r>
+        <w:rPr>
+          <w:rStyle w:val="BlueBoldenChar"/>
+          <w:rFonts w:eastAsiaTheme="minorHAnsi"/>
+        </w:rPr>
+        <w:t>To Sphere</w:t>
+      </w:r>
+      <w:r>
+        <w:t xml:space="preserve"> tool, which is</w:t>
+      </w:r>
+      <w:r>
+        <w:t xml:space="preserve"> lurking just below the </w:t>
+      </w:r>
+      <w:r>
+        <w:t xml:space="preserve">Shear tool. </w:t>
+      </w:r>
+    </w:p>
+    <w:p>
+      <w:r>
         <w:t>All this tool does is to try and take something and turn it into a sphere.</w:t>
       </w:r>
     </w:p>
     <w:p>
       <w:r>
+        <w:rPr>
+          <w:noProof/>
+        </w:rPr>
         <w:drawing>
           <wp:inline distT="0" distB="0" distL="0" distR="0" wp14:anchorId="3BB53AE8" wp14:editId="32A1A807">
             <wp:extent cx="2705478" cy="1009791"/>
@@ -1414,11 +1692,48 @@
     </w:p>
     <w:p>
       <w:r>
-        <w:t>We can bring our cube into Edit mode, except that if we try to use it on a simple cube, it will do nothing, and that is because to create a sphere takes more than what the default cube is willing to give.</w:t>
-      </w:r>
-    </w:p>
-    <w:p>
-      <w:r>
+        <w:t xml:space="preserve">We can </w:t>
+      </w:r>
+      <w:r>
+        <w:t xml:space="preserve">start by </w:t>
+      </w:r>
+      <w:r>
+        <w:t>bring</w:t>
+      </w:r>
+      <w:r>
+        <w:t>ing</w:t>
+      </w:r>
+      <w:r>
+        <w:t xml:space="preserve"> our cube into </w:t>
+      </w:r>
+      <w:r>
+        <w:rPr>
+          <w:rStyle w:val="BlueBoldenChar"/>
+          <w:rFonts w:eastAsiaTheme="minorHAnsi"/>
+        </w:rPr>
+        <w:t>Edit</w:t>
+      </w:r>
+      <w:r>
+        <w:t xml:space="preserve"> mode</w:t>
+      </w:r>
+      <w:r>
+        <w:t>;</w:t>
+      </w:r>
+      <w:r>
+        <w:t xml:space="preserve"> except that if we try to use it on </w:t>
+      </w:r>
+      <w:r>
+        <w:t>this</w:t>
+      </w:r>
+      <w:r>
+        <w:t xml:space="preserve"> simple cube, it will do nothing, and that is because to create a sphere takes more than what the default cube is willing to give.</w:t>
+      </w:r>
+    </w:p>
+    <w:p>
+      <w:r>
+        <w:rPr>
+          <w:noProof/>
+        </w:rPr>
         <w:drawing>
           <wp:inline distT="0" distB="0" distL="0" distR="0" wp14:anchorId="60A8ECB9" wp14:editId="7A4C2B94">
             <wp:extent cx="3352801" cy="2855830"/>
@@ -1495,6 +1810,9 @@
     </w:p>
     <w:p>
       <w:r>
+        <w:rPr>
+          <w:noProof/>
+        </w:rPr>
         <w:lastRenderedPageBreak/>
         <w:drawing>
           <wp:inline distT="0" distB="0" distL="0" distR="0" wp14:anchorId="4B474F8D" wp14:editId="09C3B555">
@@ -1535,11 +1853,31 @@
     </w:p>
     <w:p>
       <w:r>
-        <w:t>Bring the sub divisions up to 10</w:t>
-      </w:r>
-    </w:p>
-    <w:p>
-      <w:r>
+        <w:t xml:space="preserve">Bring the </w:t>
+      </w:r>
+      <w:r>
+        <w:rPr>
+          <w:rStyle w:val="BlueBoldenChar"/>
+          <w:rFonts w:eastAsiaTheme="minorHAnsi"/>
+        </w:rPr>
+        <w:t>sub divisions</w:t>
+      </w:r>
+      <w:r>
+        <w:t xml:space="preserve"> up to </w:t>
+      </w:r>
+      <w:r>
+        <w:rPr>
+          <w:rStyle w:val="BlueBoldenChar"/>
+          <w:rFonts w:eastAsiaTheme="minorHAnsi"/>
+        </w:rPr>
+        <w:t>10</w:t>
+      </w:r>
+    </w:p>
+    <w:p>
+      <w:r>
+        <w:rPr>
+          <w:noProof/>
+        </w:rPr>
         <w:drawing>
           <wp:inline distT="0" distB="0" distL="0" distR="0" wp14:anchorId="27835592" wp14:editId="74767D4E">
             <wp:extent cx="4991797" cy="4115374"/>
@@ -1594,6 +1932,9 @@
     </w:p>
     <w:p>
       <w:r>
+        <w:rPr>
+          <w:noProof/>
+        </w:rPr>
         <w:lastRenderedPageBreak/>
         <w:drawing>
           <wp:inline distT="0" distB="0" distL="0" distR="0" wp14:anchorId="7457D7E8" wp14:editId="33CB6243">
@@ -1632,6 +1973,7 @@
         </w:drawing>
       </w:r>
     </w:p>
+    <w:p/>
     <w:p>
       <w:r>
         <w:t xml:space="preserve">Drag the </w:t>
@@ -1659,6 +2001,9 @@
     </w:p>
     <w:p>
       <w:r>
+        <w:rPr>
+          <w:noProof/>
+        </w:rPr>
         <w:drawing>
           <wp:inline distT="0" distB="0" distL="0" distR="0" wp14:anchorId="10F63C5F" wp14:editId="359855EF">
             <wp:extent cx="5943600" cy="4584065"/>
@@ -1696,9 +2041,37 @@
         </w:drawing>
       </w:r>
     </w:p>
-    <w:p>
-      <w:r>
-        <w:t xml:space="preserve">You will find this tool will not work on everything. This is a cylinder, and we needed to set the </w:t>
+    <w:p/>
+    <w:p>
+      <w:r>
+        <w:rPr>
+          <w:rStyle w:val="BoldRedChar"/>
+        </w:rPr>
+        <w:t>Warning,</w:t>
+      </w:r>
+      <w:r>
+        <w:t xml:space="preserve"> y</w:t>
+      </w:r>
+      <w:r>
+        <w:t xml:space="preserve">ou will find this tool will not work on everything. </w:t>
+      </w:r>
+      <w:r>
+        <w:t xml:space="preserve">For example, take this </w:t>
+      </w:r>
+      <w:r>
+        <w:t>cylinder</w:t>
+      </w:r>
+      <w:r>
+        <w:t>.</w:t>
+      </w:r>
+      <w:r>
+        <w:t xml:space="preserve"> </w:t>
+      </w:r>
+      <w:r>
+        <w:t>When we bring this cylinder in from Object mode, we want to make sure that we set the</w:t>
+      </w:r>
+      <w:r>
+        <w:t xml:space="preserve"> </w:t>
       </w:r>
       <w:r>
         <w:rPr>
@@ -1718,17 +2091,73 @@
         <w:t>Triangle fan</w:t>
       </w:r>
       <w:r>
-        <w:t>, if we even wanted to get this.</w:t>
-      </w:r>
-    </w:p>
-    <w:p/>
+        <w:t>.</w:t>
+      </w:r>
+    </w:p>
     <w:p>
       <w:r>
         <w:lastRenderedPageBreak/>
         <w:drawing>
-          <wp:inline distT="0" distB="0" distL="0" distR="0" wp14:anchorId="1B1CB617" wp14:editId="3782513F">
-            <wp:extent cx="5782482" cy="4363059"/>
-            <wp:effectExtent l="0" t="0" r="8890" b="0"/>
+          <wp:inline distT="0" distB="0" distL="0" distR="0" wp14:anchorId="2C85F3E9" wp14:editId="29EB0424">
+            <wp:extent cx="5934903" cy="3877216"/>
+            <wp:effectExtent l="0" t="0" r="8890" b="9525"/>
+            <wp:docPr id="1554313693" name="Picture 1"/>
+            <wp:cNvGraphicFramePr>
+              <a:graphicFrameLocks xmlns:a="http://schemas.openxmlformats.org/drawingml/2006/main" noChangeAspect="1"/>
+            </wp:cNvGraphicFramePr>
+            <a:graphic xmlns:a="http://schemas.openxmlformats.org/drawingml/2006/main">
+              <a:graphicData uri="http://schemas.openxmlformats.org/drawingml/2006/picture">
+                <pic:pic xmlns:pic="http://schemas.openxmlformats.org/drawingml/2006/picture">
+                  <pic:nvPicPr>
+                    <pic:cNvPr id="1554313693" name=""/>
+                    <pic:cNvPicPr/>
+                  </pic:nvPicPr>
+                  <pic:blipFill>
+                    <a:blip r:embed="rId30"/>
+                    <a:stretch>
+                      <a:fillRect/>
+                    </a:stretch>
+                  </pic:blipFill>
+                  <pic:spPr>
+                    <a:xfrm>
+                      <a:off x="0" y="0"/>
+                      <a:ext cx="5934903" cy="3877216"/>
+                    </a:xfrm>
+                    <a:prstGeom prst="rect">
+                      <a:avLst/>
+                    </a:prstGeom>
+                  </pic:spPr>
+                </pic:pic>
+              </a:graphicData>
+            </a:graphic>
+          </wp:inline>
+        </w:drawing>
+      </w:r>
+    </w:p>
+    <w:p>
+      <w:r>
+        <w:t xml:space="preserve">With it set to the </w:t>
+      </w:r>
+      <w:r>
+        <w:rPr>
+          <w:rStyle w:val="BlueBoldenChar"/>
+          <w:rFonts w:eastAsiaTheme="minorHAnsi"/>
+        </w:rPr>
+        <w:t>Triangle fan</w:t>
+      </w:r>
+      <w:r>
+        <w:t>, we will at least be able to see some changes, although those changes will not exactly come anywhere near emulating a sphere.</w:t>
+      </w:r>
+    </w:p>
+    <w:p>
+      <w:r>
+        <w:rPr>
+          <w:noProof/>
+        </w:rPr>
+        <w:drawing>
+          <wp:inline distT="0" distB="0" distL="0" distR="0" wp14:anchorId="1B1CB617" wp14:editId="5F3285FA">
+            <wp:extent cx="5781675" cy="2800350"/>
+            <wp:effectExtent l="0" t="0" r="9525" b="0"/>
             <wp:docPr id="800363163" name="Picture 1"/>
             <wp:cNvGraphicFramePr>
               <a:graphicFrameLocks xmlns:a="http://schemas.openxmlformats.org/drawingml/2006/main" noChangeAspect="1"/>
@@ -1740,20 +2169,27 @@
                     <pic:cNvPr id="800363163" name=""/>
                     <pic:cNvPicPr/>
                   </pic:nvPicPr>
-                  <pic:blipFill>
-                    <a:blip r:embed="rId30"/>
-                    <a:stretch>
-                      <a:fillRect/>
-                    </a:stretch>
+                  <pic:blipFill rotWithShape="1">
+                    <a:blip r:embed="rId31"/>
+                    <a:srcRect t="35808"/>
+                    <a:stretch/>
                   </pic:blipFill>
-                  <pic:spPr>
+                  <pic:spPr bwMode="auto">
                     <a:xfrm>
                       <a:off x="0" y="0"/>
-                      <a:ext cx="5782482" cy="4363059"/>
+                      <a:ext cx="5782482" cy="2800741"/>
                     </a:xfrm>
                     <a:prstGeom prst="rect">
                       <a:avLst/>
                     </a:prstGeom>
+                    <a:ln>
+                      <a:noFill/>
+                    </a:ln>
+                    <a:extLst>
+                      <a:ext uri="{53640926-AAD7-44D8-BBD7-CCE9431645EC}">
+                        <a14:shadowObscured xmlns:a14="http://schemas.microsoft.com/office/drawing/2010/main"/>
+                      </a:ext>
+                    </a:extLst>
                   </pic:spPr>
                 </pic:pic>
               </a:graphicData>
@@ -1765,11 +2201,29 @@
     <w:p/>
     <w:p>
       <w:r>
-        <w:t>Well, that is all there is to it for this tool. You may find it helpful or not for your own 3D modeling needs.</w:t>
+        <w:t xml:space="preserve">Well, that is </w:t>
+      </w:r>
+      <w:r>
+        <w:t>all there is to it, to understanding these tools</w:t>
+      </w:r>
+      <w:r>
+        <w:t xml:space="preserve">. You may find </w:t>
+      </w:r>
+      <w:r>
+        <w:t>them</w:t>
+      </w:r>
+      <w:r>
+        <w:t xml:space="preserve"> helpful or not</w:t>
+      </w:r>
+      <w:r>
+        <w:t>,</w:t>
+      </w:r>
+      <w:r>
+        <w:t xml:space="preserve"> for your own 3D modeling needs.</w:t>
       </w:r>
     </w:p>
     <w:sectPr>
-      <w:headerReference w:type="default" r:id="rId31"/>
+      <w:headerReference w:type="default" r:id="rId32"/>
       <w:pgSz w:w="12240" w:h="15840"/>
       <w:pgMar w:top="1440" w:right="1440" w:bottom="1440" w:left="1440" w:header="720" w:footer="720" w:gutter="0"/>
       <w:cols w:space="720"/>

</xml_diff>